<commit_message>
writing. about to add imgs
</commit_message>
<xml_diff>
--- a/writeup/writeup.docx
+++ b/writeup/writeup.docx
@@ -4,65 +4,591 @@
   <w:body>
     <w:p>
       <w:r>
+        <w:t># Introduction</w:t>
+      </w:r>
+    </w:p>
+    <w:p>
+      <w:r>
+        <w:t xml:space="preserve">In this project, we use the rigid body motion model to simulate the roll of a dice. </w:t>
+      </w:r>
+    </w:p>
+    <w:p>
+      <w:r>
+        <w:t xml:space="preserve">The dice is represented by 8 mass points at corners of the cube. </w:t>
+      </w:r>
+    </w:p>
+    <w:p>
+      <w:r>
+        <w:t xml:space="preserve"># </w:t>
+      </w:r>
+      <w:r>
         <w:t>Model</w:t>
       </w:r>
     </w:p>
     <w:p>
       <w:r>
-        <w:t>Deviations from reality:</w:t>
-      </w:r>
-    </w:p>
-    <w:p>
-      <w:r>
-        <w:t xml:space="preserve">    1. Rigid body. </w:t>
-      </w:r>
-    </w:p>
-    <w:p>
-      <w:r>
-        <w:t xml:space="preserve">        we will not have basketball spin. </w:t>
-      </w:r>
-    </w:p>
-    <w:p>
-      <w:r>
-        <w:t xml:space="preserve">    2. Perfect ground. </w:t>
-      </w:r>
-    </w:p>
-    <w:p>
-      <w:r>
-        <w:t xml:space="preserve">        Deterministic. </w:t>
-      </w:r>
-    </w:p>
-    <w:p>
-      <w:r>
-        <w:t xml:space="preserve">    3. Super sharp corner</w:t>
-      </w:r>
-    </w:p>
-    <w:p>
-      <w:r>
-        <w:t xml:space="preserve">        Does not spin stably.</w:t>
-      </w:r>
-    </w:p>
-    <w:p/>
-    <w:p>
-      <w:r>
-        <w:t xml:space="preserve">Our physics model </w:t>
-      </w:r>
-      <w:r>
-        <w:t xml:space="preserve">is deterministic: </w:t>
+        <w:t>[The equations…]</w:t>
+      </w:r>
+    </w:p>
+    <w:p>
+      <w:r>
+        <w:t xml:space="preserve">## </w:t>
+      </w:r>
+      <w:r>
+        <w:t>Gravity and i</w:t>
+      </w:r>
+      <w:r>
+        <w:t>nteraction with the ground</w:t>
+      </w:r>
+    </w:p>
+    <w:p>
+      <w:r>
+        <w:t>###Gravity</w:t>
       </w:r>
     </w:p>
     <w:p>
       <m:oMathPara>
-        <m:oMathParaPr>
-          <m:jc m:val="center"/>
-        </m:oMathParaPr>
         <m:oMath>
+          <m:sSub>
+            <m:sSubPr>
+              <m:ctrlPr>
+                <w:rPr>
+                  <w:rFonts w:ascii="Cambria Math" w:hAnsi="Cambria Math"/>
+                  <w:i/>
+                </w:rPr>
+              </m:ctrlPr>
+            </m:sSubPr>
+            <m:e>
+              <m:r>
+                <w:rPr>
+                  <w:rFonts w:ascii="Cambria Math" w:hAnsi="Cambria Math"/>
+                </w:rPr>
+                <m:t>F</m:t>
+              </m:r>
+            </m:e>
+            <m:sub>
+              <m:r>
+                <w:rPr>
+                  <w:rFonts w:ascii="Cambria Math" w:hAnsi="Cambria Math"/>
+                </w:rPr>
+                <m:t>G</m:t>
+              </m:r>
+            </m:sub>
+          </m:sSub>
           <m:r>
             <w:rPr>
               <w:rFonts w:ascii="Cambria Math" w:hAnsi="Cambria Math"/>
             </w:rPr>
-            <m:t>y</m:t>
+            <m:t>=mg</m:t>
           </m:r>
+        </m:oMath>
+      </m:oMathPara>
+    </w:p>
+    <w:p>
+      <w:r>
+        <w:t xml:space="preserve">where </w:t>
+      </w:r>
+      <m:oMath>
+        <m:r>
+          <w:rPr>
+            <w:rFonts w:ascii="Cambria Math" w:hAnsi="Cambria Math"/>
+          </w:rPr>
+          <m:t>g=-9.8 m/</m:t>
+        </m:r>
+        <m:sSup>
+          <m:sSupPr>
+            <m:ctrlPr>
+              <w:rPr>
+                <w:rFonts w:ascii="Cambria Math" w:hAnsi="Cambria Math"/>
+                <w:i/>
+              </w:rPr>
+            </m:ctrlPr>
+          </m:sSupPr>
+          <m:e>
+            <m:r>
+              <w:rPr>
+                <w:rFonts w:ascii="Cambria Math" w:hAnsi="Cambria Math"/>
+              </w:rPr>
+              <m:t>s</m:t>
+            </m:r>
+          </m:e>
+          <m:sup>
+            <m:r>
+              <w:rPr>
+                <w:rFonts w:ascii="Cambria Math" w:hAnsi="Cambria Math"/>
+              </w:rPr>
+              <m:t>2</m:t>
+            </m:r>
+          </m:sup>
+        </m:sSup>
+        <m:r>
+          <w:rPr>
+            <w:rFonts w:ascii="Cambria Math" w:hAnsi="Cambria Math"/>
+          </w:rPr>
+          <m:t>=-980 cm/</m:t>
+        </m:r>
+        <m:sSup>
+          <m:sSupPr>
+            <m:ctrlPr>
+              <w:rPr>
+                <w:rFonts w:ascii="Cambria Math" w:hAnsi="Cambria Math"/>
+                <w:i/>
+              </w:rPr>
+            </m:ctrlPr>
+          </m:sSupPr>
+          <m:e>
+            <m:r>
+              <w:rPr>
+                <w:rFonts w:ascii="Cambria Math" w:hAnsi="Cambria Math"/>
+              </w:rPr>
+              <m:t>s</m:t>
+            </m:r>
+          </m:e>
+          <m:sup>
+            <m:r>
+              <w:rPr>
+                <w:rFonts w:ascii="Cambria Math" w:hAnsi="Cambria Math"/>
+              </w:rPr>
+              <m:t>2</m:t>
+            </m:r>
+          </m:sup>
+        </m:sSup>
+      </m:oMath>
+    </w:p>
+    <w:p>
+      <w:r>
+        <w:t>### Normal force</w:t>
+      </w:r>
+    </w:p>
+    <w:p>
+      <w:r>
+        <w:t xml:space="preserve">The ground is modelled as a “very stiff trampoline”. In the 3D space </w:t>
+      </w:r>
+      <m:oMath>
+        <m:r>
+          <w:rPr>
+            <w:rFonts w:ascii="Cambria Math" w:hAnsi="Cambria Math"/>
+          </w:rPr>
+          <m:t>x-y-h</m:t>
+        </m:r>
+      </m:oMath>
+      <w:r>
+        <w:t xml:space="preserve">, the ground is always at </w:t>
+      </w:r>
+      <m:oMath>
+        <m:r>
+          <w:rPr>
+            <w:rFonts w:ascii="Cambria Math" w:hAnsi="Cambria Math"/>
+          </w:rPr>
+          <m:t>h=0</m:t>
+        </m:r>
+      </m:oMath>
+      <w:r>
+        <w:t xml:space="preserve">. </w:t>
+      </w:r>
+    </w:p>
+    <w:p>
+      <w:r>
+        <w:t xml:space="preserve">Mass points receive an upward normal force proportional to how deep it penetrates the ground: </w:t>
+      </w:r>
+    </w:p>
+    <w:p>
+      <m:oMathPara>
+        <m:oMath>
+          <m:sSub>
+            <m:sSubPr>
+              <m:ctrlPr>
+                <w:rPr>
+                  <w:rFonts w:ascii="Cambria Math" w:hAnsi="Cambria Math"/>
+                  <w:i/>
+                </w:rPr>
+              </m:ctrlPr>
+            </m:sSubPr>
+            <m:e>
+              <m:r>
+                <w:rPr>
+                  <w:rFonts w:ascii="Cambria Math" w:hAnsi="Cambria Math"/>
+                </w:rPr>
+                <m:t>F</m:t>
+              </m:r>
+            </m:e>
+            <m:sub>
+              <m:r>
+                <w:rPr>
+                  <w:rFonts w:ascii="Cambria Math" w:hAnsi="Cambria Math"/>
+                </w:rPr>
+                <m:t>normal</m:t>
+              </m:r>
+            </m:sub>
+          </m:sSub>
+          <m:r>
+            <w:rPr>
+              <w:rFonts w:ascii="Cambria Math" w:hAnsi="Cambria Math"/>
+            </w:rPr>
+            <m:t>=-</m:t>
+          </m:r>
+          <m:func>
+            <m:funcPr>
+              <m:ctrlPr>
+                <w:rPr>
+                  <w:rFonts w:ascii="Cambria Math" w:hAnsi="Cambria Math"/>
+                </w:rPr>
+              </m:ctrlPr>
+            </m:funcPr>
+            <m:fName>
+              <m:r>
+                <m:rPr>
+                  <m:sty m:val="p"/>
+                </m:rPr>
+                <w:rPr>
+                  <w:rFonts w:ascii="Cambria Math" w:hAnsi="Cambria Math"/>
+                </w:rPr>
+                <m:t>min</m:t>
+              </m:r>
+              <m:ctrlPr>
+                <w:rPr>
+                  <w:rFonts w:ascii="Cambria Math" w:hAnsi="Cambria Math"/>
+                  <w:i/>
+                </w:rPr>
+              </m:ctrlPr>
+            </m:fName>
+            <m:e>
+              <m:d>
+                <m:dPr>
+                  <m:ctrlPr>
+                    <w:rPr>
+                      <w:rFonts w:ascii="Cambria Math" w:hAnsi="Cambria Math"/>
+                      <w:i/>
+                    </w:rPr>
+                  </m:ctrlPr>
+                </m:dPr>
+                <m:e>
+                  <m:r>
+                    <w:rPr>
+                      <w:rFonts w:ascii="Cambria Math" w:hAnsi="Cambria Math"/>
+                    </w:rPr>
+                    <m:t xml:space="preserve">0, </m:t>
+                  </m:r>
+                  <m:sSub>
+                    <m:sSubPr>
+                      <m:ctrlPr>
+                        <w:rPr>
+                          <w:rFonts w:ascii="Cambria Math" w:hAnsi="Cambria Math"/>
+                          <w:i/>
+                        </w:rPr>
+                      </m:ctrlPr>
+                    </m:sSubPr>
+                    <m:e>
+                      <m:r>
+                        <w:rPr>
+                          <w:rFonts w:ascii="Cambria Math" w:hAnsi="Cambria Math"/>
+                        </w:rPr>
+                        <m:t>X</m:t>
+                      </m:r>
+                    </m:e>
+                    <m:sub>
+                      <m:r>
+                        <w:rPr>
+                          <w:rFonts w:ascii="Cambria Math" w:hAnsi="Cambria Math"/>
+                        </w:rPr>
+                        <m:t>h</m:t>
+                      </m:r>
+                    </m:sub>
+                  </m:sSub>
+                </m:e>
+              </m:d>
+            </m:e>
+          </m:func>
+          <m:r>
+            <w:rPr>
+              <w:rFonts w:ascii="Cambria Math" w:hAnsi="Cambria Math"/>
+            </w:rPr>
+            <m:t>∙</m:t>
+          </m:r>
+          <m:r>
+            <w:rPr>
+              <w:rFonts w:ascii="Cambria Math" w:hAnsi="Cambria Math"/>
+            </w:rPr>
+            <m:t>k</m:t>
+          </m:r>
+        </m:oMath>
+      </m:oMathPara>
+    </w:p>
+    <w:p>
+      <w:r>
+        <w:t xml:space="preserve">where the stiffness of ground </w:t>
+      </w:r>
+      <m:oMath>
+        <m:r>
+          <w:rPr>
+            <w:rFonts w:ascii="Cambria Math" w:hAnsi="Cambria Math"/>
+          </w:rPr>
+          <m:t>k=</m:t>
+        </m:r>
+        <m:r>
+          <w:rPr>
+            <w:rFonts w:ascii="Cambria Math" w:hAnsi="Cambria Math"/>
+          </w:rPr>
+          <m:t>500000</m:t>
+        </m:r>
+        <m:r>
+          <w:rPr>
+            <w:rFonts w:ascii="Cambria Math" w:hAnsi="Cambria Math"/>
+          </w:rPr>
+          <m:t xml:space="preserve"> N/cm</m:t>
+        </m:r>
+      </m:oMath>
+      <w:r>
+        <w:t xml:space="preserve">. </w:t>
+      </w:r>
+      <m:oMath>
+        <m:sSub>
+          <m:sSubPr>
+            <m:ctrlPr>
+              <w:rPr>
+                <w:rFonts w:ascii="Cambria Math" w:hAnsi="Cambria Math"/>
+                <w:i/>
+              </w:rPr>
+            </m:ctrlPr>
+          </m:sSubPr>
+          <m:e>
+            <m:r>
+              <w:rPr>
+                <w:rFonts w:ascii="Cambria Math" w:hAnsi="Cambria Math"/>
+              </w:rPr>
+              <m:t>X</m:t>
+            </m:r>
+          </m:e>
+          <m:sub>
+            <m:r>
+              <w:rPr>
+                <w:rFonts w:ascii="Cambria Math" w:hAnsi="Cambria Math"/>
+              </w:rPr>
+              <m:t>h</m:t>
+            </m:r>
+          </m:sub>
+        </m:sSub>
+      </m:oMath>
+      <w:r>
+        <w:t xml:space="preserve"> is the vertical component of the </w:t>
+      </w:r>
+      <w:r>
+        <w:t>position</w:t>
+      </w:r>
+      <w:r>
+        <w:t xml:space="preserve"> of the mass point.</w:t>
+      </w:r>
+    </w:p>
+    <w:p>
+      <w:r>
+        <w:t>### Damping force</w:t>
+      </w:r>
+    </w:p>
+    <w:p>
+      <w:r>
+        <w:t xml:space="preserve">The collision with the ground should transfer some mechanical energy to heat. A damping force is added whenever the mass point is below </w:t>
+      </w:r>
+      <m:oMath>
+        <m:r>
+          <w:rPr>
+            <w:rFonts w:ascii="Cambria Math" w:hAnsi="Cambria Math"/>
+          </w:rPr>
+          <m:t>h=0</m:t>
+        </m:r>
+      </m:oMath>
+      <w:r>
+        <w:t>:</w:t>
+      </w:r>
+    </w:p>
+    <w:p>
+      <m:oMathPara>
+        <m:oMath>
+          <m:sSub>
+            <m:sSubPr>
+              <m:ctrlPr>
+                <w:rPr>
+                  <w:rFonts w:ascii="Cambria Math" w:hAnsi="Cambria Math"/>
+                  <w:i/>
+                </w:rPr>
+              </m:ctrlPr>
+            </m:sSubPr>
+            <m:e>
+              <m:r>
+                <w:rPr>
+                  <w:rFonts w:ascii="Cambria Math" w:hAnsi="Cambria Math"/>
+                </w:rPr>
+                <m:t>F</m:t>
+              </m:r>
+            </m:e>
+            <m:sub>
+              <m:r>
+                <w:rPr>
+                  <w:rFonts w:ascii="Cambria Math" w:hAnsi="Cambria Math"/>
+                </w:rPr>
+                <m:t>damping</m:t>
+              </m:r>
+            </m:sub>
+          </m:sSub>
+          <m:r>
+            <w:rPr>
+              <w:rFonts w:ascii="Cambria Math" w:hAnsi="Cambria Math"/>
+            </w:rPr>
+            <m:t>=</m:t>
+          </m:r>
+          <m:sSub>
+            <m:sSubPr>
+              <m:ctrlPr>
+                <w:rPr>
+                  <w:rFonts w:ascii="Cambria Math" w:hAnsi="Cambria Math"/>
+                  <w:i/>
+                </w:rPr>
+              </m:ctrlPr>
+            </m:sSubPr>
+            <m:e>
+              <m:r>
+                <w:rPr>
+                  <w:rFonts w:ascii="Cambria Math" w:hAnsi="Cambria Math"/>
+                </w:rPr>
+                <m:t>-F</m:t>
+              </m:r>
+            </m:e>
+            <m:sub>
+              <m:r>
+                <w:rPr>
+                  <w:rFonts w:ascii="Cambria Math" w:hAnsi="Cambria Math"/>
+                </w:rPr>
+                <m:t>normal</m:t>
+              </m:r>
+            </m:sub>
+          </m:sSub>
+          <m:r>
+            <w:rPr>
+              <w:rFonts w:ascii="Cambria Math" w:hAnsi="Cambria Math"/>
+            </w:rPr>
+            <m:t>∙</m:t>
+          </m:r>
+          <m:sSub>
+            <m:sSubPr>
+              <m:ctrlPr>
+                <w:rPr>
+                  <w:rFonts w:ascii="Cambria Math" w:hAnsi="Cambria Math"/>
+                  <w:i/>
+                </w:rPr>
+              </m:ctrlPr>
+            </m:sSubPr>
+            <m:e>
+              <m:r>
+                <w:rPr>
+                  <w:rFonts w:ascii="Cambria Math" w:hAnsi="Cambria Math"/>
+                </w:rPr>
+                <m:t>u</m:t>
+              </m:r>
+            </m:e>
+            <m:sub>
+              <m:r>
+                <w:rPr>
+                  <w:rFonts w:ascii="Cambria Math" w:hAnsi="Cambria Math"/>
+                </w:rPr>
+                <m:t>h</m:t>
+              </m:r>
+            </m:sub>
+          </m:sSub>
+          <m:r>
+            <w:rPr>
+              <w:rFonts w:ascii="Cambria Math" w:hAnsi="Cambria Math"/>
+            </w:rPr>
+            <m:t>∙</m:t>
+          </m:r>
+          <m:r>
+            <w:rPr>
+              <w:rFonts w:ascii="Cambria Math" w:hAnsi="Cambria Math"/>
+            </w:rPr>
+            <m:t>γ</m:t>
+          </m:r>
+        </m:oMath>
+      </m:oMathPara>
+    </w:p>
+    <w:p>
+      <w:r>
+        <w:t xml:space="preserve">where the damping coefficient </w:t>
+      </w:r>
+      <m:oMath>
+        <m:r>
+          <w:rPr>
+            <w:rFonts w:ascii="Cambria Math" w:hAnsi="Cambria Math"/>
+          </w:rPr>
+          <m:t>γ=0.005 s/cm</m:t>
+        </m:r>
+      </m:oMath>
+      <w:r>
+        <w:t xml:space="preserve">. </w:t>
+      </w:r>
+      <m:oMath>
+        <m:sSub>
+          <m:sSubPr>
+            <m:ctrlPr>
+              <w:rPr>
+                <w:rFonts w:ascii="Cambria Math" w:hAnsi="Cambria Math"/>
+                <w:i/>
+              </w:rPr>
+            </m:ctrlPr>
+          </m:sSubPr>
+          <m:e>
+            <m:r>
+              <w:rPr>
+                <w:rFonts w:ascii="Cambria Math" w:hAnsi="Cambria Math"/>
+              </w:rPr>
+              <m:t>u</m:t>
+            </m:r>
+          </m:e>
+          <m:sub>
+            <m:r>
+              <w:rPr>
+                <w:rFonts w:ascii="Cambria Math" w:hAnsi="Cambria Math"/>
+              </w:rPr>
+              <m:t>h</m:t>
+            </m:r>
+          </m:sub>
+        </m:sSub>
+      </m:oMath>
+      <w:r>
+        <w:t xml:space="preserve"> is the vertical component of the velocity of the mass point. </w:t>
+      </w:r>
+    </w:p>
+    <w:p>
+      <w:r>
+        <w:t>### Friction</w:t>
+      </w:r>
+    </w:p>
+    <w:p>
+      <m:oMathPara>
+        <m:oMath>
+          <m:sSub>
+            <m:sSubPr>
+              <m:ctrlPr>
+                <w:rPr>
+                  <w:rFonts w:ascii="Cambria Math" w:hAnsi="Cambria Math"/>
+                  <w:i/>
+                </w:rPr>
+              </m:ctrlPr>
+            </m:sSubPr>
+            <m:e>
+              <m:r>
+                <w:rPr>
+                  <w:rFonts w:ascii="Cambria Math" w:hAnsi="Cambria Math"/>
+                </w:rPr>
+                <m:t>F</m:t>
+              </m:r>
+            </m:e>
+            <m:sub>
+              <m:r>
+                <w:rPr>
+                  <w:rFonts w:ascii="Cambria Math" w:hAnsi="Cambria Math"/>
+                </w:rPr>
+                <m:t>friction</m:t>
+              </m:r>
+            </m:sub>
+          </m:sSub>
           <m:r>
             <w:rPr>
               <w:rFonts w:ascii="Cambria Math" w:hAnsi="Cambria Math"/>
@@ -73,7 +599,722 @@
             <w:rPr>
               <w:rFonts w:ascii="Cambria Math" w:hAnsi="Cambria Math"/>
             </w:rPr>
-            <m:t>f</m:t>
+            <m:t>-</m:t>
+          </m:r>
+          <m:d>
+            <m:dPr>
+              <m:begChr m:val="|"/>
+              <m:endChr m:val="|"/>
+              <m:ctrlPr>
+                <w:rPr>
+                  <w:rFonts w:ascii="Cambria Math" w:hAnsi="Cambria Math"/>
+                  <w:i/>
+                </w:rPr>
+              </m:ctrlPr>
+            </m:dPr>
+            <m:e>
+              <m:sSub>
+                <m:sSubPr>
+                  <m:ctrlPr>
+                    <w:rPr>
+                      <w:rFonts w:ascii="Cambria Math" w:hAnsi="Cambria Math"/>
+                      <w:i/>
+                    </w:rPr>
+                  </m:ctrlPr>
+                </m:sSubPr>
+                <m:e>
+                  <m:r>
+                    <w:rPr>
+                      <w:rFonts w:ascii="Cambria Math" w:hAnsi="Cambria Math"/>
+                    </w:rPr>
+                    <m:t>F</m:t>
+                  </m:r>
+                </m:e>
+                <m:sub>
+                  <m:r>
+                    <w:rPr>
+                      <w:rFonts w:ascii="Cambria Math" w:hAnsi="Cambria Math"/>
+                    </w:rPr>
+                    <m:t>normal</m:t>
+                  </m:r>
+                </m:sub>
+              </m:sSub>
+              <m:r>
+                <w:rPr>
+                  <w:rFonts w:ascii="Cambria Math" w:hAnsi="Cambria Math"/>
+                </w:rPr>
+                <m:t>+</m:t>
+              </m:r>
+              <m:sSub>
+                <m:sSubPr>
+                  <m:ctrlPr>
+                    <w:rPr>
+                      <w:rFonts w:ascii="Cambria Math" w:hAnsi="Cambria Math"/>
+                      <w:i/>
+                    </w:rPr>
+                  </m:ctrlPr>
+                </m:sSubPr>
+                <m:e>
+                  <m:r>
+                    <w:rPr>
+                      <w:rFonts w:ascii="Cambria Math" w:hAnsi="Cambria Math"/>
+                    </w:rPr>
+                    <m:t>F</m:t>
+                  </m:r>
+                </m:e>
+                <m:sub>
+                  <m:r>
+                    <w:rPr>
+                      <w:rFonts w:ascii="Cambria Math" w:hAnsi="Cambria Math"/>
+                    </w:rPr>
+                    <m:t>damping</m:t>
+                  </m:r>
+                </m:sub>
+              </m:sSub>
+            </m:e>
+          </m:d>
+          <m:r>
+            <w:rPr>
+              <w:rFonts w:ascii="Cambria Math" w:hAnsi="Cambria Math"/>
+            </w:rPr>
+            <m:t>∙μ∙</m:t>
+          </m:r>
+          <m:f>
+            <m:fPr>
+              <m:ctrlPr>
+                <w:rPr>
+                  <w:rFonts w:ascii="Cambria Math" w:hAnsi="Cambria Math"/>
+                  <w:i/>
+                </w:rPr>
+              </m:ctrlPr>
+            </m:fPr>
+            <m:num>
+              <m:sSub>
+                <m:sSubPr>
+                  <m:ctrlPr>
+                    <w:rPr>
+                      <w:rFonts w:ascii="Cambria Math" w:hAnsi="Cambria Math"/>
+                      <w:i/>
+                    </w:rPr>
+                  </m:ctrlPr>
+                </m:sSubPr>
+                <m:e>
+                  <m:r>
+                    <w:rPr>
+                      <w:rFonts w:ascii="Cambria Math" w:hAnsi="Cambria Math"/>
+                    </w:rPr>
+                    <m:t>u</m:t>
+                  </m:r>
+                </m:e>
+                <m:sub>
+                  <m:r>
+                    <w:rPr>
+                      <w:rFonts w:ascii="Cambria Math" w:hAnsi="Cambria Math"/>
+                    </w:rPr>
+                    <m:t>x, y</m:t>
+                  </m:r>
+                </m:sub>
+              </m:sSub>
+            </m:num>
+            <m:den>
+              <m:d>
+                <m:dPr>
+                  <m:begChr m:val="|"/>
+                  <m:endChr m:val="|"/>
+                  <m:ctrlPr>
+                    <w:rPr>
+                      <w:rFonts w:ascii="Cambria Math" w:hAnsi="Cambria Math"/>
+                      <w:i/>
+                    </w:rPr>
+                  </m:ctrlPr>
+                </m:dPr>
+                <m:e>
+                  <m:d>
+                    <m:dPr>
+                      <m:begChr m:val="|"/>
+                      <m:endChr m:val="|"/>
+                      <m:ctrlPr>
+                        <w:rPr>
+                          <w:rFonts w:ascii="Cambria Math" w:hAnsi="Cambria Math"/>
+                          <w:i/>
+                        </w:rPr>
+                      </m:ctrlPr>
+                    </m:dPr>
+                    <m:e>
+                      <m:sSub>
+                        <m:sSubPr>
+                          <m:ctrlPr>
+                            <w:rPr>
+                              <w:rFonts w:ascii="Cambria Math" w:hAnsi="Cambria Math"/>
+                              <w:i/>
+                            </w:rPr>
+                          </m:ctrlPr>
+                        </m:sSubPr>
+                        <m:e>
+                          <m:r>
+                            <w:rPr>
+                              <w:rFonts w:ascii="Cambria Math" w:hAnsi="Cambria Math"/>
+                            </w:rPr>
+                            <m:t>u</m:t>
+                          </m:r>
+                        </m:e>
+                        <m:sub>
+                          <m:r>
+                            <w:rPr>
+                              <w:rFonts w:ascii="Cambria Math" w:hAnsi="Cambria Math"/>
+                            </w:rPr>
+                            <m:t>x, y</m:t>
+                          </m:r>
+                        </m:sub>
+                      </m:sSub>
+                    </m:e>
+                  </m:d>
+                </m:e>
+              </m:d>
+            </m:den>
+          </m:f>
+        </m:oMath>
+      </m:oMathPara>
+    </w:p>
+    <w:p>
+      <w:r>
+        <w:t xml:space="preserve">where the friction coefficient </w:t>
+      </w:r>
+      <m:oMath>
+        <m:r>
+          <w:rPr>
+            <w:rFonts w:ascii="Cambria Math" w:hAnsi="Cambria Math"/>
+          </w:rPr>
+          <m:t>μ=1.2</m:t>
+        </m:r>
+      </m:oMath>
+    </w:p>
+    <w:p>
+      <w:r>
+        <w:t>We do not model static friction since we call the end of the simulation</w:t>
+      </w:r>
+      <w:r>
+        <w:t xml:space="preserve"> (see the last subsection)</w:t>
+      </w:r>
+      <w:r>
+        <w:t xml:space="preserve"> before the dice completely stabilizes. </w:t>
+      </w:r>
+    </w:p>
+    <w:p>
+      <w:r>
+        <w:t xml:space="preserve">## </w:t>
+      </w:r>
+      <w:r>
+        <w:t>Adjusted moment of inertia</w:t>
+      </w:r>
+    </w:p>
+    <w:p>
+      <w:r>
+        <w:lastRenderedPageBreak/>
+        <w:t xml:space="preserve">If we compute the moment of inertia </w:t>
+      </w:r>
+      <m:oMath>
+        <m:r>
+          <w:rPr>
+            <w:rFonts w:ascii="Cambria Math" w:hAnsi="Cambria Math"/>
+          </w:rPr>
+          <m:t>I</m:t>
+        </m:r>
+      </m:oMath>
+      <w:r>
+        <w:t xml:space="preserve"> from the 8 mass points</w:t>
+      </w:r>
+      <w:r>
+        <w:t xml:space="preserve"> as discussed above</w:t>
+      </w:r>
+      <w:r>
+        <w:t xml:space="preserve">, we will overestimate, since a real dice has uniform concentration of mass throughout the cube. </w:t>
+      </w:r>
+      <w:r>
+        <w:t xml:space="preserve">Fortunately, we can simply replace the value of </w:t>
+      </w:r>
+      <m:oMath>
+        <m:r>
+          <w:rPr>
+            <w:rFonts w:ascii="Cambria Math" w:hAnsi="Cambria Math"/>
+          </w:rPr>
+          <m:t>I</m:t>
+        </m:r>
+      </m:oMath>
+      <w:r>
+        <w:t xml:space="preserve"> in the simulation:</w:t>
+      </w:r>
+    </w:p>
+    <w:p>
+      <m:oMathPara>
+        <m:oMath>
+          <m:r>
+            <w:rPr>
+              <w:rFonts w:ascii="Cambria Math" w:hAnsi="Cambria Math"/>
+            </w:rPr>
+            <m:t>I=</m:t>
+          </m:r>
+          <m:f>
+            <m:fPr>
+              <m:ctrlPr>
+                <w:rPr>
+                  <w:rFonts w:ascii="Cambria Math" w:hAnsi="Cambria Math"/>
+                  <w:i/>
+                </w:rPr>
+              </m:ctrlPr>
+            </m:fPr>
+            <m:num>
+              <m:r>
+                <w:rPr>
+                  <w:rFonts w:ascii="Cambria Math" w:hAnsi="Cambria Math"/>
+                </w:rPr>
+                <m:t>1</m:t>
+              </m:r>
+            </m:num>
+            <m:den>
+              <m:r>
+                <w:rPr>
+                  <w:rFonts w:ascii="Cambria Math" w:hAnsi="Cambria Math"/>
+                </w:rPr>
+                <m:t>6</m:t>
+              </m:r>
+            </m:den>
+          </m:f>
+          <m:r>
+            <w:rPr>
+              <w:rFonts w:ascii="Cambria Math" w:hAnsi="Cambria Math"/>
+            </w:rPr>
+            <m:t>m</m:t>
+          </m:r>
+          <m:sSup>
+            <m:sSupPr>
+              <m:ctrlPr>
+                <w:rPr>
+                  <w:rFonts w:ascii="Cambria Math" w:hAnsi="Cambria Math"/>
+                  <w:i/>
+                </w:rPr>
+              </m:ctrlPr>
+            </m:sSupPr>
+            <m:e>
+              <m:r>
+                <w:rPr>
+                  <w:rFonts w:ascii="Cambria Math" w:hAnsi="Cambria Math"/>
+                </w:rPr>
+                <m:t>s</m:t>
+              </m:r>
+            </m:e>
+            <m:sup>
+              <m:r>
+                <w:rPr>
+                  <w:rFonts w:ascii="Cambria Math" w:hAnsi="Cambria Math"/>
+                </w:rPr>
+                <m:t>2</m:t>
+              </m:r>
+            </m:sup>
+          </m:sSup>
+          <m:r>
+            <w:rPr>
+              <w:rFonts w:ascii="Cambria Math" w:hAnsi="Cambria Math"/>
+            </w:rPr>
+            <m:t>=</m:t>
+          </m:r>
+          <m:f>
+            <m:fPr>
+              <m:ctrlPr>
+                <w:rPr>
+                  <w:rFonts w:ascii="Cambria Math" w:hAnsi="Cambria Math"/>
+                  <w:i/>
+                </w:rPr>
+              </m:ctrlPr>
+            </m:fPr>
+            <m:num>
+              <m:r>
+                <w:rPr>
+                  <w:rFonts w:ascii="Cambria Math" w:hAnsi="Cambria Math"/>
+                </w:rPr>
+                <m:t>16</m:t>
+              </m:r>
+            </m:num>
+            <m:den>
+              <m:r>
+                <w:rPr>
+                  <w:rFonts w:ascii="Cambria Math" w:hAnsi="Cambria Math"/>
+                </w:rPr>
+                <m:t>3</m:t>
+              </m:r>
+            </m:den>
+          </m:f>
+          <m:r>
+            <w:rPr>
+              <w:rFonts w:ascii="Cambria Math" w:hAnsi="Cambria Math"/>
+            </w:rPr>
+            <m:t>×eye</m:t>
+          </m:r>
+          <m:d>
+            <m:dPr>
+              <m:ctrlPr>
+                <w:rPr>
+                  <w:rFonts w:ascii="Cambria Math" w:hAnsi="Cambria Math"/>
+                  <w:i/>
+                </w:rPr>
+              </m:ctrlPr>
+            </m:dPr>
+            <m:e>
+              <m:r>
+                <w:rPr>
+                  <w:rFonts w:ascii="Cambria Math" w:hAnsi="Cambria Math"/>
+                </w:rPr>
+                <m:t>3</m:t>
+              </m:r>
+            </m:e>
+          </m:d>
+        </m:oMath>
+      </m:oMathPara>
+    </w:p>
+    <w:p>
+      <w:r>
+        <w:t xml:space="preserve">Since the matrix is invariant to rotation, we do not need to update </w:t>
+      </w:r>
+      <m:oMath>
+        <m:r>
+          <w:rPr>
+            <w:rFonts w:ascii="Cambria Math" w:hAnsi="Cambria Math"/>
+          </w:rPr>
+          <m:t>I</m:t>
+        </m:r>
+      </m:oMath>
+      <w:r>
+        <w:t xml:space="preserve"> during the simulation. </w:t>
+      </w:r>
+    </w:p>
+    <w:p>
+      <w:r>
+        <w:t>## Other constants</w:t>
+      </w:r>
+    </w:p>
+    <w:p>
+      <w:r>
+        <w:t xml:space="preserve">The radius of the dice is </w:t>
+      </w:r>
+      <m:oMath>
+        <m:r>
+          <w:rPr>
+            <w:rFonts w:ascii="Cambria Math" w:hAnsi="Cambria Math"/>
+          </w:rPr>
+          <m:t>1 cm</m:t>
+        </m:r>
+      </m:oMath>
+      <w:r>
+        <w:t xml:space="preserve">. </w:t>
+      </w:r>
+    </w:p>
+    <w:p>
+      <w:r>
+        <w:t xml:space="preserve">The initial height of the dice is </w:t>
+      </w:r>
+      <m:oMath>
+        <m:r>
+          <w:rPr>
+            <w:rFonts w:ascii="Cambria Math" w:hAnsi="Cambria Math"/>
+          </w:rPr>
+          <m:t>15 cm</m:t>
+        </m:r>
+      </m:oMath>
+      <w:r>
+        <w:t xml:space="preserve">. </w:t>
+      </w:r>
+    </w:p>
+    <w:p>
+      <w:r>
+        <w:t xml:space="preserve">The time step </w:t>
+      </w:r>
+      <m:oMath>
+        <m:r>
+          <m:rPr>
+            <m:sty m:val="p"/>
+          </m:rPr>
+          <w:rPr>
+            <w:rFonts w:ascii="Cambria Math" w:hAnsi="Cambria Math"/>
+          </w:rPr>
+          <m:t>Δ</m:t>
+        </m:r>
+        <m:r>
+          <w:rPr>
+            <w:rFonts w:ascii="Cambria Math" w:hAnsi="Cambria Math"/>
+          </w:rPr>
+          <m:t>t=0.001 s</m:t>
+        </m:r>
+        <m:r>
+          <w:rPr>
+            <w:rFonts w:ascii="Cambria Math" w:hAnsi="Cambria Math"/>
+          </w:rPr>
+          <m:t>ec</m:t>
+        </m:r>
+      </m:oMath>
+      <w:r>
+        <w:t xml:space="preserve">. </w:t>
+      </w:r>
+    </w:p>
+    <w:p>
+      <w:r>
+        <w:t xml:space="preserve">## </w:t>
+      </w:r>
+      <w:r>
+        <w:t>Deviations from reality</w:t>
+      </w:r>
+    </w:p>
+    <w:p>
+      <w:r>
+        <w:t xml:space="preserve">    1. Rigid body. </w:t>
+      </w:r>
+    </w:p>
+    <w:p>
+      <w:r>
+        <w:t>If you drop a basketball with a backward spin, it is likely to bounce up with a forward spin</w:t>
+      </w:r>
+      <w:r>
+        <w:t xml:space="preserve">. That is because the ball stores energy as rotational elastic deformation as it hits the ground. </w:t>
+      </w:r>
+      <w:r>
+        <w:t xml:space="preserve">Since we model the dice as a rigid body, we will lose this effect. </w:t>
+      </w:r>
+      <w:r>
+        <w:t>However, this problem</w:t>
+      </w:r>
+      <w:r>
+        <w:t xml:space="preserve"> can be </w:t>
+      </w:r>
+      <w:r>
+        <w:t xml:space="preserve">ignored </w:t>
+      </w:r>
+      <w:r>
+        <w:t xml:space="preserve">if we assume the </w:t>
+      </w:r>
+      <w:r>
+        <w:t>elasticity of the table (“ground stiffness”)</w:t>
+      </w:r>
+      <w:r>
+        <w:t xml:space="preserve"> is the dominant factor in the interaction</w:t>
+      </w:r>
+      <w:r>
+        <w:t xml:space="preserve">. </w:t>
+      </w:r>
+    </w:p>
+    <w:p>
+      <w:r>
+        <w:t xml:space="preserve">    2. Perfect ground</w:t>
+      </w:r>
+      <w:r>
+        <w:t xml:space="preserve"> and air drag</w:t>
+      </w:r>
+      <w:r>
+        <w:t xml:space="preserve">. </w:t>
+      </w:r>
+    </w:p>
+    <w:p>
+      <w:r>
+        <w:t xml:space="preserve">We do not model for ground deformation or air drag. </w:t>
+      </w:r>
+    </w:p>
+    <w:p>
+      <w:r>
+        <w:t xml:space="preserve">    3. Super sharp corner</w:t>
+      </w:r>
+    </w:p>
+    <w:p>
+      <w:r>
+        <w:t xml:space="preserve">Because the corners of the dice are infinitely sharp right angles, the dice will not </w:t>
+      </w:r>
+      <w:r>
+        <w:t xml:space="preserve">trigger the precession effect. Real dices can spin rapidly on their corner for a long time because the precession effect helps them self-stabilize. </w:t>
+      </w:r>
+      <w:r>
+        <w:t>This</w:t>
+      </w:r>
+      <w:r>
+        <w:t xml:space="preserve"> is a major deviation of our model from reality. </w:t>
+      </w:r>
+    </w:p>
+    <w:p>
+      <w:r>
+        <w:t>## End of simulation</w:t>
+      </w:r>
+      <w:r>
+        <w:t xml:space="preserve"> and outcome calling policy</w:t>
+      </w:r>
+    </w:p>
+    <w:p>
+      <w:r>
+        <w:rPr>
+          <w:noProof/>
+        </w:rPr>
+        <w:drawing>
+          <wp:inline distT="0" distB="0" distL="0" distR="0" wp14:anchorId="2B598400" wp14:editId="16F28959">
+            <wp:extent cx="1351128" cy="1351128"/>
+            <wp:effectExtent l="0" t="0" r="1905" b="1905"/>
+            <wp:docPr id="2" name="Picture 2"/>
+            <wp:cNvGraphicFramePr>
+              <a:graphicFrameLocks xmlns:a="http://schemas.openxmlformats.org/drawingml/2006/main" noChangeAspect="1"/>
+            </wp:cNvGraphicFramePr>
+            <a:graphic xmlns:a="http://schemas.openxmlformats.org/drawingml/2006/main">
+              <a:graphicData uri="http://schemas.openxmlformats.org/drawingml/2006/picture">
+                <pic:pic xmlns:pic="http://schemas.openxmlformats.org/drawingml/2006/picture">
+                  <pic:nvPicPr>
+                    <pic:cNvPr id="0" name="Picture 1"/>
+                    <pic:cNvPicPr>
+                      <a:picLocks noChangeAspect="1" noChangeArrowheads="1"/>
+                    </pic:cNvPicPr>
+                  </pic:nvPicPr>
+                  <pic:blipFill>
+                    <a:blip r:embed="rId4" cstate="print">
+                      <a:extLst>
+                        <a:ext uri="{28A0092B-C50C-407E-A947-70E740481C1C}">
+                          <a14:useLocalDpi xmlns:a14="http://schemas.microsoft.com/office/drawing/2010/main" val="0"/>
+                        </a:ext>
+                      </a:extLst>
+                    </a:blip>
+                    <a:srcRect/>
+                    <a:stretch>
+                      <a:fillRect/>
+                    </a:stretch>
+                  </pic:blipFill>
+                  <pic:spPr bwMode="auto">
+                    <a:xfrm>
+                      <a:off x="0" y="0"/>
+                      <a:ext cx="1359710" cy="1359710"/>
+                    </a:xfrm>
+                    <a:prstGeom prst="rect">
+                      <a:avLst/>
+                    </a:prstGeom>
+                    <a:noFill/>
+                    <a:ln>
+                      <a:noFill/>
+                    </a:ln>
+                  </pic:spPr>
+                </pic:pic>
+              </a:graphicData>
+            </a:graphic>
+          </wp:inline>
+        </w:drawing>
+      </w:r>
+    </w:p>
+    <w:p>
+      <w:r>
+        <w:t xml:space="preserve">The potential energy of the dice when it is standing on its edge is </w:t>
+      </w:r>
+      <m:oMath>
+        <m:r>
+          <w:rPr>
+            <w:rFonts w:ascii="Cambria Math" w:hAnsi="Cambria Math"/>
+          </w:rPr>
+          <m:t>mg</m:t>
+        </m:r>
+        <m:rad>
+          <m:radPr>
+            <m:degHide m:val="1"/>
+            <m:ctrlPr>
+              <w:rPr>
+                <w:rFonts w:ascii="Cambria Math" w:hAnsi="Cambria Math"/>
+                <w:i/>
+              </w:rPr>
+            </m:ctrlPr>
+          </m:radPr>
+          <m:deg/>
+          <m:e>
+            <m:r>
+              <w:rPr>
+                <w:rFonts w:ascii="Cambria Math" w:hAnsi="Cambria Math"/>
+              </w:rPr>
+              <m:t>2</m:t>
+            </m:r>
+          </m:e>
+        </m:rad>
+        <m:r>
+          <w:rPr>
+            <w:rFonts w:ascii="Cambria Math" w:hAnsi="Cambria Math"/>
+          </w:rPr>
+          <m:t>=0.00</m:t>
+        </m:r>
+        <m:r>
+          <w:rPr>
+            <w:rFonts w:ascii="Cambria Math" w:hAnsi="Cambria Math"/>
+          </w:rPr>
+          <m:t>32474</m:t>
+        </m:r>
+      </m:oMath>
+      <w:r>
+        <w:t xml:space="preserve">. This is the critical threshold for the dice to flip over and change face. </w:t>
+      </w:r>
+      <w:r>
+        <w:t>(E</w:t>
+      </w:r>
+      <w:r>
+        <w:t xml:space="preserve">lastic potential energy </w:t>
+      </w:r>
+      <w:r>
+        <w:t>is neglected here)</w:t>
+      </w:r>
+    </w:p>
+    <w:p>
+      <w:r>
+        <w:t xml:space="preserve">The simulation is ended </w:t>
+      </w:r>
+      <w:r>
+        <w:t>preemptively</w:t>
+      </w:r>
+      <w:r>
+        <w:t xml:space="preserve"> whenever</w:t>
+      </w:r>
+      <w:r>
+        <w:t xml:space="preserve"> the total energy in the system is lower than </w:t>
+      </w:r>
+      <m:oMath>
+        <m:r>
+          <w:rPr>
+            <w:rFonts w:ascii="Cambria Math" w:hAnsi="Cambria Math"/>
+          </w:rPr>
+          <m:t>80%</m:t>
+        </m:r>
+      </m:oMath>
+      <w:r>
+        <w:t xml:space="preserve"> of the above threshold. </w:t>
+      </w:r>
+    </w:p>
+    <w:p>
+      <w:r>
+        <w:lastRenderedPageBreak/>
+        <w:t xml:space="preserve">To decide which face is facing upwards, the program takes the highest four points and lookup which face it is. </w:t>
+      </w:r>
+    </w:p>
+    <w:p>
+      <w:r>
+        <w:t># Discussions and e</w:t>
+      </w:r>
+      <w:bookmarkStart w:id="0" w:name="_GoBack"/>
+      <w:bookmarkEnd w:id="0"/>
+      <w:r>
+        <w:t xml:space="preserve">xperiment results </w:t>
+      </w:r>
+    </w:p>
+    <w:p>
+      <w:r>
+        <w:t xml:space="preserve">Our physics model </w:t>
+      </w:r>
+      <w:r>
+        <w:t xml:space="preserve">is deterministic: </w:t>
+      </w:r>
+    </w:p>
+    <w:p>
+      <m:oMathPara>
+        <m:oMathParaPr>
+          <m:jc m:val="center"/>
+        </m:oMathParaPr>
+        <m:oMath>
+          <m:r>
+            <w:rPr>
+              <w:rFonts w:ascii="Cambria Math" w:hAnsi="Cambria Math"/>
+            </w:rPr>
+            <m:t>y=f</m:t>
           </m:r>
           <m:d>
             <m:dPr>
@@ -94,6 +1335,9 @@
             </m:e>
           </m:d>
           <m:r>
+            <m:rPr>
+              <m:sty m:val="p"/>
+            </m:rPr>
             <w:rPr>
               <w:rFonts w:ascii="Cambria Math" w:hAnsi="Cambria Math"/>
             </w:rPr>
@@ -108,6 +1352,9 @@
             <m:t>ic∈IC</m:t>
           </m:r>
           <m:r>
+            <m:rPr>
+              <m:sty m:val="p"/>
+            </m:rPr>
             <w:rPr>
               <w:rFonts w:ascii="Cambria Math" w:hAnsi="Cambria Math"/>
             </w:rPr>
@@ -119,25 +1366,7 @@
             <w:rPr>
               <w:rFonts w:ascii="Cambria Math" w:hAnsi="Cambria Math"/>
             </w:rPr>
-            <m:t>y</m:t>
-          </m:r>
-          <m:r>
-            <w:rPr>
-              <w:rFonts w:ascii="Cambria Math" w:hAnsi="Cambria Math"/>
-            </w:rPr>
-            <m:t>∈</m:t>
-          </m:r>
-          <m:r>
-            <w:rPr>
-              <w:rFonts w:ascii="Cambria Math" w:hAnsi="Cambria Math"/>
-            </w:rPr>
-            <m:t>Z</m:t>
-          </m:r>
-          <m:r>
-            <w:rPr>
-              <w:rFonts w:ascii="Cambria Math" w:hAnsi="Cambria Math"/>
-            </w:rPr>
-            <m:t>∩[1, 6]</m:t>
+            <m:t>y∈Z∩[1, 6]</m:t>
           </m:r>
         </m:oMath>
       </m:oMathPara>
@@ -234,21 +1463,8 @@
     </w:p>
     <w:p>
       <w:r>
-        <w:t>[</w:t>
-      </w:r>
-      <w:proofErr w:type="spellStart"/>
-      <w:r>
-        <w:t>img</w:t>
-      </w:r>
-      <w:proofErr w:type="spellEnd"/>
-      <w:r>
-        <w:t xml:space="preserve">] plotted by </w:t>
-      </w:r>
-      <w:proofErr w:type="spellStart"/>
-      <w:r>
-        <w:t>matlab</w:t>
-      </w:r>
-      <w:proofErr w:type="spellEnd"/>
+        <w:t>[img] plotted by matlab</w:t>
+      </w:r>
     </w:p>
     <w:p>
       <w:r>
@@ -347,13 +1563,7 @@
           <w:rPr>
             <w:rFonts w:ascii="Cambria Math" w:hAnsi="Cambria Math"/>
           </w:rPr>
-          <m:t>L</m:t>
-        </m:r>
-        <m:r>
-          <w:rPr>
-            <w:rFonts w:ascii="Cambria Math" w:hAnsi="Cambria Math"/>
-          </w:rPr>
-          <m:t>(t=0)</m:t>
+          <m:t>L(t=0)</m:t>
         </m:r>
       </m:oMath>
       <w:r>
@@ -463,13 +1673,7 @@
                     <w:rPr>
                       <w:rFonts w:ascii="Cambria Math" w:hAnsi="Cambria Math"/>
                     </w:rPr>
-                    <m:t>ϵ→</m:t>
-                  </m:r>
-                  <m:r>
-                    <w:rPr>
-                      <w:rFonts w:ascii="Cambria Math" w:hAnsi="Cambria Math"/>
-                    </w:rPr>
-                    <m:t>0</m:t>
+                    <m:t>ϵ→0</m:t>
                   </m:r>
                 </m:lim>
               </m:limLow>
@@ -505,13 +1709,7 @@
             <w:rPr>
               <w:rFonts w:ascii="Cambria Math" w:hAnsi="Cambria Math"/>
             </w:rPr>
-            <m:t>=</m:t>
-          </m:r>
-          <m:r>
-            <w:rPr>
-              <w:rFonts w:ascii="Cambria Math" w:hAnsi="Cambria Math"/>
-            </w:rPr>
-            <m:t>f</m:t>
+            <m:t>=f</m:t>
           </m:r>
           <m:d>
             <m:dPr>
@@ -535,13 +1733,7 @@
             <w:rPr>
               <w:rFonts w:ascii="Cambria Math" w:hAnsi="Cambria Math"/>
             </w:rPr>
-            <m:t xml:space="preserve"> </m:t>
-          </m:r>
-          <m:r>
-            <w:rPr>
-              <w:rFonts w:ascii="Cambria Math" w:hAnsi="Cambria Math"/>
-            </w:rPr>
-            <m:t>⋯</m:t>
+            <m:t xml:space="preserve"> ⋯</m:t>
           </m:r>
           <m:d>
             <m:dPr>
@@ -1152,19 +2344,12 @@
     </w:p>
     <w:p>
       <w:r>
-        <w:t>[</w:t>
-      </w:r>
-      <w:proofErr w:type="spellStart"/>
-      <w:r>
-        <w:t>img</w:t>
-      </w:r>
-      <w:proofErr w:type="spellEnd"/>
-      <w:r>
-        <w:t>]</w:t>
-      </w:r>
-    </w:p>
-    <w:p>
-      <w:r>
+        <w:t>[img]</w:t>
+      </w:r>
+    </w:p>
+    <w:p>
+      <w:r>
+        <w:lastRenderedPageBreak/>
         <w:t xml:space="preserve">The hill is a </w:t>
       </w:r>
       <w:r>
@@ -1517,15 +2702,7 @@
     </w:p>
     <w:p>
       <w:r>
-        <w:t>[</w:t>
-      </w:r>
-      <w:proofErr w:type="spellStart"/>
-      <w:r>
-        <w:t>img</w:t>
-      </w:r>
-      <w:proofErr w:type="spellEnd"/>
-      <w:r>
-        <w:t xml:space="preserve"> ball-hill annotated] [phase space]</w:t>
+        <w:t>[img ball-hill annotated] [phase space]</w:t>
       </w:r>
     </w:p>
     <w:p>
@@ -1797,16 +2974,7 @@
     </w:p>
     <w:p>
       <w:r>
-        <w:lastRenderedPageBreak/>
-        <w:t>[</w:t>
-      </w:r>
-      <w:proofErr w:type="spellStart"/>
-      <w:r>
-        <w:t>img</w:t>
-      </w:r>
-      <w:proofErr w:type="spellEnd"/>
-      <w:r>
-        <w:t>]</w:t>
+        <w:t>[img]</w:t>
       </w:r>
     </w:p>
     <w:p>
@@ -1993,10 +3161,7 @@
         </m:r>
       </m:oMath>
       <w:r>
-        <w:t xml:space="preserve">. The four paths separate the phase space into four sections. Within each section, </w:t>
-      </w:r>
-      <w:r>
-        <w:t xml:space="preserve">two arbitrarily close initial </w:t>
+        <w:t xml:space="preserve">. The four paths separate the phase space into four sections. Within each section, two arbitrarily close initial </w:t>
       </w:r>
       <w:r>
         <w:t>conditions</w:t>
@@ -2011,7 +3176,11 @@
         <w:t xml:space="preserve">paths. </w:t>
       </w:r>
       <w:r>
-        <w:t xml:space="preserve">Only when two initial conditions are in </w:t>
+        <w:t xml:space="preserve">Only </w:t>
+      </w:r>
+      <w:r>
+        <w:lastRenderedPageBreak/>
+        <w:t xml:space="preserve">when two initial conditions are in </w:t>
       </w:r>
       <w:r>
         <w:t>neighboring</w:t>
@@ -2025,15 +3194,7 @@
     </w:p>
     <w:p>
       <w:r>
-        <w:t>[</w:t>
-      </w:r>
-      <w:proofErr w:type="spellStart"/>
-      <w:r>
-        <w:t>img</w:t>
-      </w:r>
-      <w:proofErr w:type="spellEnd"/>
-      <w:r>
-        <w:t>]</w:t>
+        <w:t>[img]</w:t>
       </w:r>
     </w:p>
     <w:p>
@@ -2689,7 +3850,6 @@
         <w:rPr>
           <w:noProof/>
         </w:rPr>
-        <w:lastRenderedPageBreak/>
         <w:drawing>
           <wp:inline distT="0" distB="0" distL="0" distR="0" wp14:anchorId="4AA96549" wp14:editId="5F9F8F96">
             <wp:extent cx="2391770" cy="1793892"/>
@@ -2708,7 +3868,7 @@
                     </pic:cNvPicPr>
                   </pic:nvPicPr>
                   <pic:blipFill>
-                    <a:blip r:embed="rId4" cstate="print">
+                    <a:blip r:embed="rId5" cstate="print">
                       <a:extLst>
                         <a:ext uri="{28A0092B-C50C-407E-A947-70E740481C1C}">
                           <a14:useLocalDpi xmlns:a14="http://schemas.microsoft.com/office/drawing/2010/main" val="0"/>
@@ -3052,6 +4212,7 @@
     </w:p>
     <w:p>
       <w:r>
+        <w:lastRenderedPageBreak/>
         <w:t xml:space="preserve">If only we could prove this. </w:t>
       </w:r>
     </w:p>
@@ -3076,20 +4237,102 @@
     </w:p>
     <w:p>
       <w:r>
+        <w:t>[img]</w:t>
+      </w:r>
+    </w:p>
+    <w:p>
+      <w:r>
+        <w:t xml:space="preserve">There seems to be a periodic pattern in this section of </w:t>
+      </w:r>
+      <m:oMath>
+        <m:r>
+          <w:rPr>
+            <w:rFonts w:ascii="Cambria Math" w:hAnsi="Cambria Math"/>
+          </w:rPr>
+          <m:t>IC</m:t>
+        </m:r>
+      </m:oMath>
+      <w:r>
+        <w:t xml:space="preserve">. </w:t>
+      </w:r>
+      <w:r>
+        <w:t xml:space="preserve">A valid question is: are these different cells, or many 2D slices of the same 6D cell? </w:t>
+      </w:r>
+      <w:r>
+        <w:t xml:space="preserve">Theoretically, programming could answer this question. However, that requires traversing the 6D space to see if the slices are connected. The high dimensionality raises the time complexity of the program very fast. This is a common obstacle for many of our inquiries in this project: high dimensional data are hard to compute, and even harder to visualize. </w:t>
+      </w:r>
+    </w:p>
+    <w:p>
+      <w:r>
+        <w:t xml:space="preserve">The cause of this repetition of structure is unknown. </w:t>
+      </w:r>
+    </w:p>
+    <w:p>
+      <w:r>
+        <w:t xml:space="preserve">Higher damping coefficient leads to less chaotic </w:t>
+      </w:r>
+      <m:oMath>
+        <m:r>
+          <w:rPr>
+            <w:rFonts w:ascii="Cambria Math" w:hAnsi="Cambria Math"/>
+          </w:rPr>
+          <m:t>IC</m:t>
+        </m:r>
+      </m:oMath>
+    </w:p>
+    <w:p>
+      <w:r>
+        <w:t>[img] x 3</w:t>
+      </w:r>
+    </w:p>
+    <w:p>
+      <w:r>
+        <w:t xml:space="preserve">“Fractal” </w:t>
+      </w:r>
+      <w:r>
+        <w:t>complexity</w:t>
+      </w:r>
+    </w:p>
+    <w:p>
+      <w:r>
+        <w:t xml:space="preserve">More details emerge as you zoom into </w:t>
+      </w:r>
+      <m:oMath>
+        <m:r>
+          <w:rPr>
+            <w:rFonts w:ascii="Cambria Math" w:hAnsi="Cambria Math"/>
+          </w:rPr>
+          <m:t>IC</m:t>
+        </m:r>
+      </m:oMath>
+      <w:r>
+        <w:t xml:space="preserve">. </w:t>
+      </w:r>
+    </w:p>
+    <w:p>
+      <w:r>
         <w:t>[</w:t>
       </w:r>
-      <w:proofErr w:type="spellStart"/>
-      <w:r>
-        <w:t>img</w:t>
-      </w:r>
-      <w:proofErr w:type="spellEnd"/>
+      <w:r>
+        <w:t>screenshots from interactiveScatter</w:t>
+      </w:r>
       <w:r>
         <w:t>]</w:t>
       </w:r>
     </w:p>
     <w:p>
       <w:r>
-        <w:t xml:space="preserve">There seems to be a periodic pattern in this section of </w:t>
+        <w:t>Vertex hunt</w:t>
+      </w:r>
+    </w:p>
+    <w:p>
+      <w:r>
+        <w:t xml:space="preserve">We tried to zoom in and locate a vertex connecting three cells. As we zoom in, the borders become increasingly complex and we soon lost the vertex. </w:t>
+      </w:r>
+    </w:p>
+    <w:p>
+      <w:r>
+        <w:t xml:space="preserve">This property of </w:t>
       </w:r>
       <m:oMath>
         <m:r>
@@ -3100,109 +4343,6 @@
         </m:r>
       </m:oMath>
       <w:r>
-        <w:t xml:space="preserve">. </w:t>
-      </w:r>
-      <w:r>
-        <w:t xml:space="preserve">A valid question is: are these different cells, or many 2D slices of the same 6D cell? </w:t>
-      </w:r>
-      <w:r>
-        <w:t xml:space="preserve">Theoretically, programming could answer this question. However, that requires traversing the 6D space to see if the slices are connected. The high dimensionality raises the time complexity of the program very fast. This is a common obstacle for many of our inquiries in this project: high dimensional data are hard to compute, and even harder to visualize. </w:t>
-      </w:r>
-    </w:p>
-    <w:p>
-      <w:r>
-        <w:t xml:space="preserve">The cause of this repetition of structure is unknown. </w:t>
-      </w:r>
-    </w:p>
-    <w:p>
-      <w:r>
-        <w:t xml:space="preserve">Higher damping coefficient leads to less chaotic </w:t>
-      </w:r>
-      <m:oMath>
-        <m:r>
-          <w:rPr>
-            <w:rFonts w:ascii="Cambria Math" w:hAnsi="Cambria Math"/>
-          </w:rPr>
-          <m:t>IC</m:t>
-        </m:r>
-      </m:oMath>
-    </w:p>
-    <w:p>
-      <w:r>
-        <w:t>[</w:t>
-      </w:r>
-      <w:proofErr w:type="spellStart"/>
-      <w:r>
-        <w:t>img</w:t>
-      </w:r>
-      <w:proofErr w:type="spellEnd"/>
-      <w:r>
-        <w:t>] x 3</w:t>
-      </w:r>
-    </w:p>
-    <w:p>
-      <w:r>
-        <w:t xml:space="preserve">“Fractal” </w:t>
-      </w:r>
-      <w:r>
-        <w:t>complexity</w:t>
-      </w:r>
-    </w:p>
-    <w:p>
-      <w:r>
-        <w:t xml:space="preserve">More details emerge as you zoom into </w:t>
-      </w:r>
-      <m:oMath>
-        <m:r>
-          <w:rPr>
-            <w:rFonts w:ascii="Cambria Math" w:hAnsi="Cambria Math"/>
-          </w:rPr>
-          <m:t>IC</m:t>
-        </m:r>
-      </m:oMath>
-      <w:r>
-        <w:t xml:space="preserve">. </w:t>
-      </w:r>
-    </w:p>
-    <w:p>
-      <w:r>
-        <w:t>[</w:t>
-      </w:r>
-      <w:r>
-        <w:t xml:space="preserve">screenshots from </w:t>
-      </w:r>
-      <w:proofErr w:type="spellStart"/>
-      <w:r>
-        <w:t>interactiveScatter</w:t>
-      </w:r>
-      <w:proofErr w:type="spellEnd"/>
-      <w:r>
-        <w:t>]</w:t>
-      </w:r>
-    </w:p>
-    <w:p>
-      <w:r>
-        <w:t>Vertex hunt</w:t>
-      </w:r>
-    </w:p>
-    <w:p>
-      <w:r>
-        <w:t xml:space="preserve">We tried to zoom in and locate a vertex connecting three cells. As we zoom in, the borders become increasingly complex and we soon lost the vertex. </w:t>
-      </w:r>
-    </w:p>
-    <w:p>
-      <w:r>
-        <w:t xml:space="preserve">This property of </w:t>
-      </w:r>
-      <m:oMath>
-        <m:r>
-          <w:rPr>
-            <w:rFonts w:ascii="Cambria Math" w:hAnsi="Cambria Math"/>
-          </w:rPr>
-          <m:t>IC</m:t>
-        </m:r>
-      </m:oMath>
-      <w:r>
         <w:t xml:space="preserve"> may be </w:t>
       </w:r>
       <w:r>
@@ -3214,7 +4354,6 @@
     </w:p>
     <w:p>
       <w:r>
-        <w:lastRenderedPageBreak/>
         <w:t>To hunt for the vertex yourself</w:t>
       </w:r>
       <w:r>
@@ -3282,113 +4421,78 @@
         <w:t>” at:</w:t>
       </w:r>
       <w:r>
+        <w:t xml:space="preserve"> GDrive</w:t>
+      </w:r>
+      <w:r>
+        <w:t xml:space="preserve"> [link]</w:t>
+      </w:r>
+    </w:p>
+    <w:p>
+      <w:r>
+        <w:t>Red sea topology</w:t>
+      </w:r>
+    </w:p>
+    <w:p>
+      <w:r>
+        <w:t>We take a large cell and sample three initial conditions:</w:t>
+      </w:r>
+    </w:p>
+    <w:p>
+      <w:r>
+        <w:t>[img]</w:t>
+      </w:r>
+    </w:p>
+    <w:p>
+      <w:r>
+        <w:t>The dice rolling animation can be found at x:xx of the video</w:t>
+      </w:r>
+      <w:r>
+        <w:t xml:space="preserve"> demo</w:t>
+      </w:r>
+      <w:r>
+        <w:t xml:space="preserve">. </w:t>
+      </w:r>
+    </w:p>
+    <w:p>
+      <w:r>
+        <w:t xml:space="preserve">To analyze the “topology” of the throws, we make the program remember the sequence of points contacting the ground. </w:t>
+      </w:r>
+      <w:r>
+        <w:t xml:space="preserve">We define two </w:t>
+      </w:r>
+      <m:oMath>
+        <m:r>
+          <w:rPr>
+            <w:rFonts w:ascii="Cambria Math" w:hAnsi="Cambria Math"/>
+          </w:rPr>
+          <m:t>ic</m:t>
+        </m:r>
+      </m:oMath>
+      <w:r>
+        <w:t xml:space="preserve">’s to be topologically the same if the ground contact history is identical. </w:t>
+      </w:r>
+      <w:r>
+        <w:t xml:space="preserve">The three rolls in the image turns out to be topologically different. </w:t>
+      </w:r>
+      <w:r>
+        <w:t xml:space="preserve">(Run code </w:t>
+      </w:r>
+      <w:hyperlink r:id="rId6" w:history="1">
+        <w:r>
+          <w:rPr>
+            <w:rStyle w:val="Hyperlink"/>
+          </w:rPr>
+          <w:t>github.com/Daniel-Chin/DiceSim/blob/master/topologyOfRedSea.m</w:t>
+        </w:r>
+      </w:hyperlink>
+      <w:r>
+        <w:t xml:space="preserve"> to see the result)</w:t>
+      </w:r>
+    </w:p>
+    <w:p>
+      <w:r>
         <w:t xml:space="preserve"> </w:t>
       </w:r>
-      <w:proofErr w:type="spellStart"/>
-      <w:r>
-        <w:t>GDrive</w:t>
-      </w:r>
-      <w:proofErr w:type="spellEnd"/>
-      <w:r>
-        <w:t xml:space="preserve"> [link]</w:t>
-      </w:r>
-    </w:p>
-    <w:p>
-      <w:r>
-        <w:t>Red sea topology</w:t>
-      </w:r>
-    </w:p>
-    <w:p>
-      <w:r>
-        <w:t>We take a large cell and sample three initial conditions:</w:t>
-      </w:r>
-    </w:p>
-    <w:p>
-      <w:r>
-        <w:t>[</w:t>
-      </w:r>
-      <w:proofErr w:type="spellStart"/>
-      <w:r>
-        <w:t>img</w:t>
-      </w:r>
-      <w:proofErr w:type="spellEnd"/>
-      <w:r>
-        <w:t>]</w:t>
-      </w:r>
-    </w:p>
-    <w:p>
-      <w:r>
-        <w:t>The dice rolling animation can be found at x:xx of the video</w:t>
-      </w:r>
-      <w:r>
-        <w:t xml:space="preserve"> demo</w:t>
-      </w:r>
-      <w:r>
-        <w:t xml:space="preserve">. </w:t>
-      </w:r>
-    </w:p>
-    <w:p>
-      <w:r>
-        <w:t xml:space="preserve">To analyze the “topology” of the throws, we make the program remember the sequence of points contacting the ground. </w:t>
-      </w:r>
-      <w:r>
-        <w:t xml:space="preserve">We define two </w:t>
-      </w:r>
-      <m:oMath>
-        <m:r>
-          <w:rPr>
-            <w:rFonts w:ascii="Cambria Math" w:hAnsi="Cambria Math"/>
-          </w:rPr>
-          <m:t>ic</m:t>
-        </m:r>
-      </m:oMath>
-      <w:r>
-        <w:t xml:space="preserve">’s to be topologically the same if the ground contact history is identical. </w:t>
-      </w:r>
-      <w:r>
-        <w:t xml:space="preserve">The three rolls in the image turns out to be topologically different. </w:t>
-      </w:r>
-      <w:r>
-        <w:t xml:space="preserve">(Run code </w:t>
-      </w:r>
-      <w:hyperlink r:id="rId5" w:history="1">
-        <w:r>
-          <w:rPr>
-            <w:rStyle w:val="Hyperlink"/>
-          </w:rPr>
-          <w:t>github.com/Daniel-Chin/</w:t>
-        </w:r>
-        <w:proofErr w:type="spellStart"/>
-        <w:r>
-          <w:rPr>
-            <w:rStyle w:val="Hyperlink"/>
-          </w:rPr>
-          <w:t>DiceSim</w:t>
-        </w:r>
-        <w:proofErr w:type="spellEnd"/>
-        <w:r>
-          <w:rPr>
-            <w:rStyle w:val="Hyperlink"/>
-          </w:rPr>
-          <w:t>/blob/master/</w:t>
-        </w:r>
-        <w:proofErr w:type="spellStart"/>
-        <w:r>
-          <w:rPr>
-            <w:rStyle w:val="Hyperlink"/>
-          </w:rPr>
-          <w:t>topologyOfRedSea.m</w:t>
-        </w:r>
-        <w:proofErr w:type="spellEnd"/>
-      </w:hyperlink>
-      <w:r>
-        <w:t xml:space="preserve"> to see the result)</w:t>
-      </w:r>
-    </w:p>
-    <w:p>
-      <w:r>
-        <w:t xml:space="preserve"> </w:t>
-      </w:r>
       <w:r>
         <w:t>(</w:t>
       </w:r>
@@ -3411,23 +4515,8 @@
     </w:p>
     <w:p>
       <w:r>
-        <w:t>[</w:t>
-      </w:r>
-      <w:proofErr w:type="spellStart"/>
-      <w:r>
-        <w:t>img</w:t>
-      </w:r>
-      <w:proofErr w:type="spellEnd"/>
-      <w:r>
-        <w:t>][</w:t>
-      </w:r>
-      <w:proofErr w:type="spellStart"/>
-      <w:r>
-        <w:t>img</w:t>
-      </w:r>
-      <w:proofErr w:type="spellEnd"/>
-      <w:r>
-        <w:t>]</w:t>
+        <w:lastRenderedPageBreak/>
+        <w:t>[img][img]</w:t>
       </w:r>
     </w:p>
     <w:p>
@@ -3637,8 +4726,6 @@
       <w:r>
         <w:t xml:space="preserve">Future analysis should keep base vectors perpendicular, otherwise the resulting scatter plot may be skewed. </w:t>
       </w:r>
-      <w:bookmarkStart w:id="0" w:name="_GoBack"/>
-      <w:bookmarkEnd w:id="0"/>
     </w:p>
     <w:p>
       <w:r>
@@ -3652,15 +4739,7 @@
     </w:p>
     <w:p>
       <w:r>
-        <w:t>[</w:t>
-      </w:r>
-      <w:proofErr w:type="spellStart"/>
-      <w:r>
-        <w:t>img</w:t>
-      </w:r>
-      <w:proofErr w:type="spellEnd"/>
-      <w:r>
-        <w:t>]</w:t>
+        <w:t>[img]</w:t>
       </w:r>
     </w:p>
     <w:p>
@@ -3726,7 +4805,6 @@
             <w:rPr>
               <w:rFonts w:ascii="Cambria Math" w:hAnsi="Cambria Math"/>
             </w:rPr>
-            <w:lastRenderedPageBreak/>
             <m:t>∴</m:t>
           </m:r>
           <m:r>
@@ -4019,25 +5097,7 @@
                 <w:rPr>
                   <w:rFonts w:ascii="Cambria Math" w:hAnsi="Cambria Math"/>
                 </w:rPr>
-                <m:t>kcosθsinθ</m:t>
-              </m:r>
-              <m:r>
-                <w:rPr>
-                  <w:rFonts w:ascii="Cambria Math" w:hAnsi="Cambria Math"/>
-                </w:rPr>
-                <m:t>-</m:t>
-              </m:r>
-              <m:r>
-                <w:rPr>
-                  <w:rFonts w:ascii="Cambria Math" w:hAnsi="Cambria Math"/>
-                </w:rPr>
-                <m:t>kcosθsinθ</m:t>
-              </m:r>
-              <m:r>
-                <w:rPr>
-                  <w:rFonts w:ascii="Cambria Math" w:hAnsi="Cambria Math"/>
-                </w:rPr>
-                <m:t>+mgcosθ</m:t>
+                <m:t>kcosθsinθ-kcosθsinθ+mgcosθ</m:t>
               </m:r>
             </m:num>
             <m:den>
@@ -4069,19 +5129,7 @@
                 <w:rPr>
                   <w:rFonts w:ascii="Cambria Math" w:hAnsi="Cambria Math"/>
                 </w:rPr>
-                <m:t>g</m:t>
-              </m:r>
-              <m:r>
-                <w:rPr>
-                  <w:rFonts w:ascii="Cambria Math" w:hAnsi="Cambria Math"/>
-                </w:rPr>
-                <m:t>∙</m:t>
-              </m:r>
-              <m:r>
-                <w:rPr>
-                  <w:rFonts w:ascii="Cambria Math" w:hAnsi="Cambria Math"/>
-                </w:rPr>
-                <m:t>cosθ</m:t>
+                <m:t>g∙cosθ</m:t>
               </m:r>
             </m:num>
             <m:den>
@@ -4509,6 +5557,7 @@
   <w:style w:type="character" w:default="1" w:styleId="DefaultParagraphFont">
     <w:name w:val="Default Paragraph Font"/>
     <w:uiPriority w:val="1"/>
+    <w:semiHidden/>
     <w:unhideWhenUsed/>
   </w:style>
   <w:style w:type="table" w:default="1" w:styleId="TableNormal">

</xml_diff>